<commit_message>
feat: add word file
</commit_message>
<xml_diff>
--- a/Презентация финального проекта.docx
+++ b/Презентация финального проекта.docx
@@ -53,13 +53,22 @@
       </w:r>
     </w:p>
     <w:p>
-      <w:r>
-        <w:rPr>
+      <w:pPr>
+        <w:rPr>
+          <w:b/>
+        </w:rPr>
+      </w:pPr>
+      <w:r>
+        <w:rPr>
+          <w:b/>
           <w:lang w:val="en-US"/>
         </w:rPr>
         <w:t>(</w:t>
       </w:r>
       <w:r>
+        <w:rPr>
+          <w:b/>
+        </w:rPr>
         <w:t>вправо)</w:t>
       </w:r>
     </w:p>
@@ -108,7 +117,15 @@
       </w:r>
     </w:p>
     <w:p>
-      <w:r>
+      <w:pPr>
+        <w:rPr>
+          <w:b/>
+        </w:rPr>
+      </w:pPr>
+      <w:r>
+        <w:rPr>
+          <w:b/>
+        </w:rPr>
         <w:t>(вправо)</w:t>
       </w:r>
     </w:p>
@@ -374,13 +391,22 @@
       </w:r>
     </w:p>
     <w:p>
-      <w:r>
-        <w:rPr>
+      <w:pPr>
+        <w:rPr>
+          <w:b/>
+        </w:rPr>
+      </w:pPr>
+      <w:r>
+        <w:rPr>
+          <w:b/>
           <w:lang w:val="en-US"/>
         </w:rPr>
         <w:t>(</w:t>
       </w:r>
       <w:r>
+        <w:rPr>
+          <w:b/>
+        </w:rPr>
         <w:t>вправо)</w:t>
       </w:r>
     </w:p>
@@ -388,6 +414,19 @@
       <w:r>
         <w:t xml:space="preserve">Во втором спринте, мы сфокусировались на реализации страниц входа, регистрации и главной страницы. </w:t>
       </w:r>
+    </w:p>
+    <w:p>
+      <w:r>
+        <w:rPr>
+          <w:lang w:val="en-US"/>
+        </w:rPr>
+        <w:t>(</w:t>
+      </w:r>
+      <w:r>
+        <w:t>вниз)</w:t>
+      </w:r>
+    </w:p>
+    <w:p>
       <w:r>
         <w:t>В начале спринта мы разбили основные задачи между собой и преступили к реализации.</w:t>
       </w:r>
@@ -401,7 +440,20 @@
         <w:t xml:space="preserve"> </w:t>
       </w:r>
       <w:r>
-        <w:t>В середине спринта мы созвонились, чтобы обсудить прогресс и сделать промежуточную сборку. В</w:t>
+        <w:t xml:space="preserve">В середине спринта мы созвонились, чтобы обсудить прогресс и сделать промежуточную сборку. </w:t>
+      </w:r>
+    </w:p>
+    <w:p>
+      <w:r>
+        <w:t>(</w:t>
+      </w:r>
+      <w:r>
+        <w:t>вниз)</w:t>
+      </w:r>
+    </w:p>
+    <w:p>
+      <w:r>
+        <w:t>В</w:t>
       </w:r>
       <w:r>
         <w:t xml:space="preserve"> </w:t>
@@ -439,6 +491,16 @@
       <w:r>
         <w:t xml:space="preserve">, </w:t>
       </w:r>
+    </w:p>
+    <w:p>
+      <w:r>
+        <w:t>(</w:t>
+      </w:r>
+      <w:r>
+        <w:t>вниз)</w:t>
+      </w:r>
+    </w:p>
+    <w:p>
       <w:r>
         <w:t>мы учли обра</w:t>
       </w:r>
@@ -446,115 +508,160 @@
         <w:t xml:space="preserve">тную связь, </w:t>
       </w:r>
       <w:r>
-        <w:t>и внесли соответствующие улучшения.</w:t>
-      </w:r>
-      <w:r>
-        <w:t xml:space="preserve">  </w:t>
-      </w:r>
-      <w:r>
-        <w:t xml:space="preserve">Мы обеспечили </w:t>
+        <w:t xml:space="preserve">и </w:t>
+      </w:r>
+      <w:r>
+        <w:t xml:space="preserve">во время проведения </w:t>
       </w:r>
       <w:proofErr w:type="spellStart"/>
       <w:r>
-        <w:t>валидацию</w:t>
+        <w:t>кроссчек</w:t>
       </w:r>
       <w:proofErr w:type="spellEnd"/>
       <w:r>
-        <w:t xml:space="preserve"> ввода</w:t>
-      </w:r>
-      <w:r>
-        <w:t xml:space="preserve"> и регистрации</w:t>
-      </w:r>
-      <w:r>
-        <w:t xml:space="preserve">, интеграцию с сервисом аутентификации, управление состоянием аутентификации, сохранение </w:t>
-      </w:r>
-      <w:proofErr w:type="spellStart"/>
-      <w:r>
-        <w:t>токена</w:t>
-      </w:r>
-      <w:proofErr w:type="spellEnd"/>
-      <w:r>
-        <w:t xml:space="preserve"> аутентификации и реализовали переход между страницами. </w:t>
-      </w:r>
-    </w:p>
-    <w:p>
-      <w:r>
-        <w:t>(</w:t>
-      </w:r>
-      <w:r>
-        <w:t>вправо)</w:t>
-      </w:r>
-    </w:p>
-    <w:p>
-      <w:r>
-        <w:t xml:space="preserve">К третьему спринту </w:t>
-      </w:r>
-      <w:r>
-        <w:t xml:space="preserve">наше взаимодействие вышло на новый уровень: мы научились доверять друг другу, делегировать задачи и наше взаимодействие стало более плодотворным и устойчивым. Мы списывались каждый день по тем или иным вопросам, часто созванивались, чаще подвое, чтобы решить те или иные вопросы. На </w:t>
+        <w:t xml:space="preserve"> проверки </w:t>
+      </w:r>
+      <w:r>
+        <w:t>внесли соответствующие улучшения.</w:t>
+      </w:r>
+    </w:p>
+    <w:p>
+      <w:pPr>
+        <w:rPr>
+          <w:b/>
+        </w:rPr>
+      </w:pPr>
+      <w:r>
+        <w:rPr>
+          <w:b/>
+        </w:rPr>
+        <w:t>(вправо)</w:t>
+      </w:r>
+    </w:p>
+    <w:p>
+      <w:r>
+        <w:t xml:space="preserve">Трудности, возникшие во втором </w:t>
+      </w:r>
+      <w:proofErr w:type="gramStart"/>
+      <w:r>
+        <w:t>спринте</w:t>
+      </w:r>
+      <w:proofErr w:type="gramEnd"/>
+      <w:r>
+        <w:t xml:space="preserve"> вывели</w:t>
+      </w:r>
+      <w:r>
+        <w:t xml:space="preserve"> </w:t>
+      </w:r>
+      <w:r>
+        <w:t xml:space="preserve">наше взаимодействие на новый уровень: мы научились доверять друг другу, делегировать задачи и наше взаимодействие стало более плодотворным и устойчивым. Мы списывались каждый день по тем или иным вопросам, часто созванивались, чаще подвое, чтобы решить те или иные вопросы. </w:t>
+      </w:r>
+    </w:p>
+    <w:p>
+      <w:r>
+        <w:t>(вниз)</w:t>
+      </w:r>
+    </w:p>
+    <w:p>
+      <w:r>
+        <w:t xml:space="preserve">На </w:t>
       </w:r>
       <w:r>
         <w:t xml:space="preserve">третьем спринте, мы углубились в реализацию страницы каталога продуктов, страницы детального описания продукта и страницы профиля пользователя. </w:t>
       </w:r>
       <w:r>
-        <w:t xml:space="preserve">За каждым участником команды была закреплена своя страничка и все связанные с ней задачи. В третьем спринте основная сложность была в нехватке времени, так как часть спринта </w:t>
-      </w:r>
-      <w:proofErr w:type="gramStart"/>
-      <w:r>
-        <w:t>во время</w:t>
-      </w:r>
-      <w:proofErr w:type="gramEnd"/>
-      <w:r>
-        <w:t xml:space="preserve"> </w:t>
-      </w:r>
-      <w:proofErr w:type="spellStart"/>
-      <w:r>
-        <w:t>кроссчек</w:t>
-      </w:r>
-      <w:proofErr w:type="spellEnd"/>
-      <w:r>
-        <w:t xml:space="preserve"> проверки ушла на исправление задач второго спринта, еще часть на подготовку к итоговому техническому интервью. Но не смотря это, мы успешно справились.</w:t>
-      </w:r>
-    </w:p>
-    <w:p>
-      <w:r>
-        <w:t>(вправо)</w:t>
-      </w:r>
-    </w:p>
-    <w:p>
-      <w:r>
-        <w:t>И, наконец, четвертый спринт. Он дался нам легче, чем все предыдущие, так как мы уже знали все особенности друг друга …..</w:t>
-      </w:r>
-      <w:r>
-        <w:br/>
-      </w:r>
+        <w:t>За каждым участником команды была закреплена своя страничка и все связанные с ней задачи.</w:t>
+      </w:r>
+    </w:p>
+    <w:p>
+      <w:r>
+        <w:t>(вниз)</w:t>
+      </w:r>
+    </w:p>
+    <w:p>
+      <w:r>
+        <w:t xml:space="preserve">В третьем спринте основная сложность была в нехватке времени, </w:t>
+      </w:r>
+    </w:p>
+    <w:p>
+      <w:r>
+        <w:t>(вниз)</w:t>
+      </w:r>
+    </w:p>
+    <w:p>
       <w:bookmarkStart w:id="0" w:name="_GoBack"/>
       <w:bookmarkEnd w:id="0"/>
       <w:r>
-        <w:t>мы добавили корзину для товаров, усовершенствовали страницу каталога с интерактивными карточками продуктов и оптимизировали производительность, чтобы обеспечить быструю загрузку большого количества товаров.</w:t>
-      </w:r>
-    </w:p>
-    <w:p>
-      <w:r>
-        <w:t xml:space="preserve">Среди дополнительных </w:t>
+        <w:t xml:space="preserve">так как часть спринта во время </w:t>
       </w:r>
       <w:proofErr w:type="spellStart"/>
       <w:r>
-        <w:t>функциональностей</w:t>
+        <w:t>кроссчек</w:t>
       </w:r>
       <w:proofErr w:type="spellEnd"/>
       <w:r>
-        <w:t>, которые мы реализовали,</w:t>
-      </w:r>
-      <w:r>
-        <w:t xml:space="preserve"> можем отметить</w:t>
-      </w:r>
-      <w:r>
-        <w:t>:</w:t>
-      </w:r>
-    </w:p>
-    <w:p>
-      <w:r>
-        <w:t>На главной странице мы реализовали навигацию по брендам, так у пользователей появилась возможность прямо на главной странице выбрать свой любимый бренд и перейти к товарам именного этого бренда.</w:t>
+        <w:t xml:space="preserve"> проверки ушла на исправление задач второго спринта, еще часть на подготовку к итоговому техническому интервью. Но не смотря это, мы успешно справились.</w:t>
+      </w:r>
+    </w:p>
+    <w:p>
+      <w:pPr>
+        <w:rPr>
+          <w:b/>
+        </w:rPr>
+      </w:pPr>
+      <w:r>
+        <w:rPr>
+          <w:b/>
+        </w:rPr>
+        <w:t>(вправо)</w:t>
+      </w:r>
+    </w:p>
+    <w:p>
+      <w:r>
+        <w:t>И, наконец, четвертый спринт. Он дался нам легче, чем все предыдущие</w:t>
+      </w:r>
+      <w:r>
+        <w:t xml:space="preserve">, так как мы уже знали, как работать с документацией и друг с другом. За спринт кроме того, что мы успели выполнить все задачи спринта, мы также успели реализовать дополнительные функциональности: </w:t>
+      </w:r>
+      <w:r>
+        <w:t xml:space="preserve">На главной странице мы </w:t>
+      </w:r>
+      <w:r>
+        <w:t>создали</w:t>
+      </w:r>
+      <w:r>
+        <w:t xml:space="preserve"> навигацию по брендам, так у пользователей появилась возможность прямо на главной странице выбрать свой любимый бренд и перейти к товарам именного этого бренда.</w:t>
+      </w:r>
+      <w:r>
+        <w:t xml:space="preserve"> Также мы добавили </w:t>
+      </w:r>
+      <w:r>
+        <w:rPr>
+          <w:lang w:val="en-US"/>
+        </w:rPr>
+        <w:t>loader</w:t>
+      </w:r>
+      <w:r>
+        <w:t xml:space="preserve"> </w:t>
+      </w:r>
+      <w:r>
+        <w:t>во время запроса к серверу, чтобы уведомить пользователя о том, что мы ожидается ответ от сервера и улучшить пользовательский опыт.</w:t>
+      </w:r>
+      <w:r>
+        <w:rPr>
+          <w:lang w:val="en-US"/>
+        </w:rPr>
+        <w:br/>
+      </w:r>
+      <w:r>
+        <w:rPr>
+          <w:lang w:val="en-US"/>
+        </w:rPr>
+        <w:br/>
+      </w:r>
+      <w:r>
+        <w:lastRenderedPageBreak/>
+        <w:t>Таким образом, можно заметить как от спринта к спринту улучшалась наша производительность, в процессе того, как улучшалось наше взаимодействие друг с другом</w:t>
       </w:r>
     </w:p>
     <w:p>
@@ -1592,4 +1699,16 @@
     </a:ext>
   </a:extLst>
 </a:theme>
+</file>
+
+<file path=customXml/item1.xml><?xml version="1.0" encoding="utf-8"?>
+<b:Sources xmlns:b="http://schemas.openxmlformats.org/officeDocument/2006/bibliography" xmlns="http://schemas.openxmlformats.org/officeDocument/2006/bibliography" SelectedStyle="\APASixthEditionOfficeOnline.xsl" StyleName="APA" Version="6"/>
+</file>
+
+<file path=customXml/itemProps1.xml><?xml version="1.0" encoding="utf-8"?>
+<ds:datastoreItem xmlns:ds="http://schemas.openxmlformats.org/officeDocument/2006/customXml" ds:itemID="{EBEE2155-C8E4-433B-9199-04506112F31A}">
+  <ds:schemaRefs>
+    <ds:schemaRef ds:uri="http://schemas.openxmlformats.org/officeDocument/2006/bibliography"/>
+  </ds:schemaRefs>
+</ds:datastoreItem>
 </file>
</xml_diff>

<commit_message>
feat: word dock change
</commit_message>
<xml_diff>
--- a/Презентация финального проекта.docx
+++ b/Презентация финального проекта.docx
@@ -53,13 +53,22 @@
       </w:r>
     </w:p>
     <w:p>
-      <w:r>
-        <w:rPr>
+      <w:pPr>
+        <w:rPr>
+          <w:b/>
+        </w:rPr>
+      </w:pPr>
+      <w:r>
+        <w:rPr>
+          <w:b/>
           <w:lang w:val="en-US"/>
         </w:rPr>
         <w:t>(</w:t>
       </w:r>
       <w:r>
+        <w:rPr>
+          <w:b/>
+        </w:rPr>
         <w:t>вправо)</w:t>
       </w:r>
     </w:p>
@@ -108,7 +117,15 @@
       </w:r>
     </w:p>
     <w:p>
-      <w:r>
+      <w:pPr>
+        <w:rPr>
+          <w:b/>
+        </w:rPr>
+      </w:pPr>
+      <w:r>
+        <w:rPr>
+          <w:b/>
+        </w:rPr>
         <w:t>(вправо)</w:t>
       </w:r>
     </w:p>
@@ -139,7 +156,7 @@
       </w:r>
       <w:proofErr w:type="spellStart"/>
       <w:r>
-        <w:t>коллабораторов</w:t>
+        <w:t>контрибьютеров</w:t>
       </w:r>
       <w:proofErr w:type="spellEnd"/>
       <w:r>
@@ -153,7 +170,15 @@
       </w:r>
     </w:p>
     <w:p>
-      <w:r>
+      <w:pPr>
+        <w:rPr>
+          <w:b/>
+        </w:rPr>
+      </w:pPr>
+      <w:r>
+        <w:rPr>
+          <w:b/>
+        </w:rPr>
         <w:t>(вправо)</w:t>
       </w:r>
     </w:p>
@@ -374,13 +399,22 @@
       </w:r>
     </w:p>
     <w:p>
-      <w:r>
-        <w:rPr>
+      <w:pPr>
+        <w:rPr>
+          <w:b/>
+        </w:rPr>
+      </w:pPr>
+      <w:r>
+        <w:rPr>
+          <w:b/>
           <w:lang w:val="en-US"/>
         </w:rPr>
         <w:t>(</w:t>
       </w:r>
       <w:r>
+        <w:rPr>
+          <w:b/>
+        </w:rPr>
         <w:t>вправо)</w:t>
       </w:r>
     </w:p>
@@ -388,6 +422,19 @@
       <w:r>
         <w:t xml:space="preserve">Во втором спринте, мы сфокусировались на реализации страниц входа, регистрации и главной страницы. </w:t>
       </w:r>
+    </w:p>
+    <w:p>
+      <w:r>
+        <w:rPr>
+          <w:lang w:val="en-US"/>
+        </w:rPr>
+        <w:t>(</w:t>
+      </w:r>
+      <w:r>
+        <w:t>вниз)</w:t>
+      </w:r>
+    </w:p>
+    <w:p>
       <w:r>
         <w:t>В начале спринта мы разбили основные задачи между собой и преступили к реализации.</w:t>
       </w:r>
@@ -401,7 +448,20 @@
         <w:t xml:space="preserve"> </w:t>
       </w:r>
       <w:r>
-        <w:t>В середине спринта мы созвонились, чтобы обсудить прогресс и сделать промежуточную сборку. В</w:t>
+        <w:t xml:space="preserve">В середине спринта мы созвонились, чтобы обсудить прогресс и сделать промежуточную сборку. </w:t>
+      </w:r>
+    </w:p>
+    <w:p>
+      <w:r>
+        <w:t>(</w:t>
+      </w:r>
+      <w:r>
+        <w:t>вниз)</w:t>
+      </w:r>
+    </w:p>
+    <w:p>
+      <w:r>
+        <w:t>В</w:t>
       </w:r>
       <w:r>
         <w:t xml:space="preserve"> </w:t>
@@ -439,6 +499,16 @@
       <w:r>
         <w:t xml:space="preserve">, </w:t>
       </w:r>
+    </w:p>
+    <w:p>
+      <w:r>
+        <w:t>(</w:t>
+      </w:r>
+      <w:r>
+        <w:t>вниз)</w:t>
+      </w:r>
+    </w:p>
+    <w:p>
       <w:r>
         <w:t>мы учли обра</w:t>
       </w:r>
@@ -446,57 +516,89 @@
         <w:t xml:space="preserve">тную связь, </w:t>
       </w:r>
       <w:r>
-        <w:t>и внесли соответствующие улучшения.</w:t>
-      </w:r>
-      <w:r>
-        <w:t xml:space="preserve">  </w:t>
-      </w:r>
-      <w:r>
-        <w:t xml:space="preserve">Мы обеспечили </w:t>
-      </w:r>
-      <w:proofErr w:type="spellStart"/>
-      <w:r>
-        <w:t>валидацию</w:t>
-      </w:r>
-      <w:proofErr w:type="spellEnd"/>
-      <w:r>
-        <w:t xml:space="preserve"> ввода</w:t>
-      </w:r>
-      <w:r>
-        <w:t xml:space="preserve"> и регистрации</w:t>
-      </w:r>
-      <w:r>
-        <w:t xml:space="preserve">, интеграцию с сервисом аутентификации, управление состоянием аутентификации, сохранение </w:t>
-      </w:r>
-      <w:proofErr w:type="spellStart"/>
-      <w:r>
-        <w:t>токена</w:t>
-      </w:r>
-      <w:proofErr w:type="spellEnd"/>
-      <w:r>
-        <w:t xml:space="preserve"> аутентификации и реализовали переход между страницами. </w:t>
-      </w:r>
-    </w:p>
-    <w:p>
-      <w:r>
-        <w:t>(</w:t>
-      </w:r>
-      <w:r>
-        <w:t>вправо)</w:t>
-      </w:r>
-    </w:p>
-    <w:p>
-      <w:r>
-        <w:t xml:space="preserve">К третьему спринту </w:t>
-      </w:r>
-      <w:r>
-        <w:t xml:space="preserve">наше взаимодействие вышло на новый уровень: мы научились доверять друг другу, делегировать задачи и наше взаимодействие стало более плодотворным и устойчивым. Мы списывались каждый день по тем или иным вопросам, часто созванивались, чаще подвое, чтобы решить те или иные вопросы. На </w:t>
+        <w:t xml:space="preserve">и </w:t>
+      </w:r>
+      <w:r>
+        <w:t xml:space="preserve">во время проведения </w:t>
+      </w:r>
+      <w:proofErr w:type="spellStart"/>
+      <w:r>
+        <w:t>кроссчек</w:t>
+      </w:r>
+      <w:proofErr w:type="spellEnd"/>
+      <w:r>
+        <w:t xml:space="preserve"> проверки </w:t>
+      </w:r>
+      <w:r>
+        <w:t>внесли соответствующие улучшения.</w:t>
+      </w:r>
+    </w:p>
+    <w:p>
+      <w:pPr>
+        <w:rPr>
+          <w:b/>
+        </w:rPr>
+      </w:pPr>
+      <w:r>
+        <w:rPr>
+          <w:b/>
+        </w:rPr>
+        <w:t>(вправо)</w:t>
+      </w:r>
+    </w:p>
+    <w:p>
+      <w:r>
+        <w:t xml:space="preserve">Трудности, возникшие во втором </w:t>
+      </w:r>
+      <w:proofErr w:type="gramStart"/>
+      <w:r>
+        <w:t>спринте</w:t>
+      </w:r>
+      <w:proofErr w:type="gramEnd"/>
+      <w:r>
+        <w:t xml:space="preserve"> вывели</w:t>
+      </w:r>
+      <w:r>
+        <w:t xml:space="preserve"> </w:t>
+      </w:r>
+      <w:r>
+        <w:t xml:space="preserve">наше взаимодействие на новый уровень: мы научились доверять друг другу, делегировать задачи и наше взаимодействие стало более плодотворным и устойчивым. Мы списывались каждый, часто созванивались, чаще подвое, чтобы решить те или иные вопросы. </w:t>
+      </w:r>
+    </w:p>
+    <w:p>
+      <w:r>
+        <w:t>(вниз)</w:t>
+      </w:r>
+    </w:p>
+    <w:p>
+      <w:r>
+        <w:t xml:space="preserve">На </w:t>
       </w:r>
       <w:r>
         <w:t xml:space="preserve">третьем спринте, мы углубились в реализацию страницы каталога продуктов, страницы детального описания продукта и страницы профиля пользователя. </w:t>
       </w:r>
       <w:r>
-        <w:t xml:space="preserve">За каждым участником команды была закреплена своя страничка и все связанные с ней задачи. В третьем спринте основная сложность была в нехватке времени, так как часть спринта </w:t>
+        <w:t>За каждым участником команды была закреплена своя страничка и все связанные с ней задачи.</w:t>
+      </w:r>
+    </w:p>
+    <w:p>
+      <w:r>
+        <w:t>(вниз)</w:t>
+      </w:r>
+    </w:p>
+    <w:p>
+      <w:r>
+        <w:t xml:space="preserve">В третьем спринте основная сложность была в нехватке времени, </w:t>
+      </w:r>
+    </w:p>
+    <w:p>
+      <w:r>
+        <w:t>(вниз)</w:t>
+      </w:r>
+    </w:p>
+    <w:p>
+      <w:r>
+        <w:t xml:space="preserve">так как часть спринта </w:t>
       </w:r>
       <w:proofErr w:type="gramStart"/>
       <w:r>
@@ -516,46 +618,510 @@
       </w:r>
     </w:p>
     <w:p>
-      <w:r>
+      <w:pPr>
+        <w:rPr>
+          <w:b/>
+        </w:rPr>
+      </w:pPr>
+      <w:r>
+        <w:rPr>
+          <w:b/>
+        </w:rPr>
         <w:t>(вправо)</w:t>
       </w:r>
     </w:p>
     <w:p>
       <w:r>
-        <w:t>И, наконец, четвертый спринт. Он дался нам легче, чем все предыдущие, так как мы уже знали все особенности друг друга …..</w:t>
+        <w:t>И, наконец, четвертый спринт. Он дался нам легче, чем все предыдущие</w:t>
+      </w:r>
+      <w:r>
+        <w:t xml:space="preserve">, так как мы уже знали, как работать с документацией и друг с другом. </w:t>
+      </w:r>
+    </w:p>
+    <w:p>
+      <w:r>
+        <w:t>(вниз)</w:t>
+      </w:r>
+    </w:p>
+    <w:p>
+      <w:r>
+        <w:t xml:space="preserve">За спринт кроме того, что мы успели выполнить все задачи спринта, мы также успели реализовать дополнительные функциональности: </w:t>
+      </w:r>
+      <w:r>
+        <w:t xml:space="preserve">На главной странице мы </w:t>
+      </w:r>
+      <w:r>
+        <w:t>создали</w:t>
+      </w:r>
+      <w:r>
+        <w:t xml:space="preserve"> навигацию по брендам, так у пользователей появилась возможность прямо на главной странице выбрать свой любимый бренд и перейти к товарам именного этого бренда.</w:t>
+      </w:r>
+      <w:r>
+        <w:t xml:space="preserve"> </w:t>
+      </w:r>
+    </w:p>
+    <w:p>
+      <w:r>
+        <w:lastRenderedPageBreak/>
+        <w:t>(вниз)</w:t>
+      </w:r>
+    </w:p>
+    <w:p>
+      <w:r>
+        <w:t xml:space="preserve">Также мы добавили </w:t>
+      </w:r>
+      <w:r>
+        <w:rPr>
+          <w:lang w:val="en-US"/>
+        </w:rPr>
+        <w:t>loader</w:t>
+      </w:r>
+      <w:r>
+        <w:t xml:space="preserve"> </w:t>
+      </w:r>
+      <w:r>
+        <w:t>во время запроса к серверу, чтобы уведомить пользователя о том, что мы ожидается ответ от сервера и улучшить пользовательский опыт.</w:t>
+      </w:r>
+      <w:r>
+        <w:t xml:space="preserve"> </w:t>
+      </w:r>
+    </w:p>
+    <w:p>
+      <w:r>
+        <w:t>(вниз)</w:t>
+      </w:r>
+    </w:p>
+    <w:p>
+      <w:r>
+        <w:t xml:space="preserve">Кроме того, у нас реализован футер, в котором также находятся ссылки на все страницы и дополнительная контактная информация. </w:t>
+      </w:r>
+    </w:p>
+    <w:p>
+      <w:r>
+        <w:t>(вниз)</w:t>
+      </w:r>
+    </w:p>
+    <w:p>
+      <w:r>
+        <w:t xml:space="preserve">А также реализовано удобное копирование </w:t>
+      </w:r>
+      <w:proofErr w:type="spellStart"/>
+      <w:r>
+        <w:t>промокодов</w:t>
+      </w:r>
+      <w:proofErr w:type="spellEnd"/>
+      <w:r>
+        <w:t xml:space="preserve">. </w:t>
+      </w:r>
+      <w:proofErr w:type="spellStart"/>
+      <w:r>
+        <w:t>Промокоды</w:t>
+      </w:r>
+      <w:proofErr w:type="spellEnd"/>
+      <w:r>
+        <w:t xml:space="preserve"> добавляются в буфер обмена по нажатию на кнопку</w:t>
+      </w:r>
+      <w:r>
+        <w:t>, так пользователю</w:t>
+      </w:r>
+    </w:p>
+    <w:p>
+      <w:r>
+        <w:t>(вниз)</w:t>
       </w:r>
       <w:r>
         <w:br/>
+      </w:r>
+      <w:r>
+        <w:br/>
+      </w:r>
+      <w:r>
+        <w:t>Таким образом, можно заметить как от спринта к спринту улучшалась наша производительность, в процессе того, как улучшалось наше взаимодействие друг с другом</w:t>
+      </w:r>
+      <w:r>
+        <w:t>.</w:t>
+      </w:r>
+    </w:p>
+    <w:p>
+      <w:r>
+        <w:rPr>
+          <w:b/>
+        </w:rPr>
+        <w:t>(вправо)</w:t>
+      </w:r>
+      <w:r>
+        <w:br/>
+      </w:r>
+      <w:r>
+        <w:br/>
+      </w:r>
+      <w:r>
+        <w:t xml:space="preserve">Один из ключевых аспектов нашей успешной координации команды - это использование </w:t>
+      </w:r>
+      <w:proofErr w:type="spellStart"/>
+      <w:r>
+        <w:t>канбан</w:t>
+      </w:r>
+      <w:proofErr w:type="spellEnd"/>
+      <w:r>
+        <w:t>-доски. Этот инструмент позволил нам эффективно управлять рабочими процессами и держать под контролем весь объем работ.</w:t>
+      </w:r>
+    </w:p>
+    <w:p>
+      <w:r>
+        <w:t xml:space="preserve">В начале каждого спринта один член команды, который наиболее свободный, обычно он вызывался сам, создавал доску, перенося туда все задачи из спринта. </w:t>
+      </w:r>
+    </w:p>
+    <w:p>
+      <w:r>
+        <w:t>(вниз)</w:t>
+      </w:r>
+    </w:p>
+    <w:p>
+      <w:r>
+        <w:t xml:space="preserve">Затем на общем митинге мы распределяли зону ответственности каждого участника. Переносили задачи на этап </w:t>
+      </w:r>
+      <w:r>
+        <w:rPr>
+          <w:lang w:val="en-US"/>
+        </w:rPr>
+        <w:t>doing</w:t>
+      </w:r>
+      <w:r>
+        <w:t xml:space="preserve"> </w:t>
+      </w:r>
+      <w:r>
+        <w:t>и приступали к разработке.</w:t>
+      </w:r>
+    </w:p>
+    <w:p>
+      <w:r>
+        <w:t>(вниз)</w:t>
+      </w:r>
+    </w:p>
+    <w:p>
+      <w:r>
+        <w:t xml:space="preserve">В течении разработки менялось не только наше приложение, но и </w:t>
+      </w:r>
+      <w:proofErr w:type="spellStart"/>
+      <w:r>
+        <w:t>канбан</w:t>
+      </w:r>
+      <w:proofErr w:type="spellEnd"/>
+      <w:r>
+        <w:t xml:space="preserve">-доски. От спринта к спринту мы улучшали их для удобства </w:t>
+      </w:r>
+      <w:r>
+        <w:t>координации команды.</w:t>
+      </w:r>
+    </w:p>
+    <w:p>
+      <w:r>
+        <w:t>(вниз)</w:t>
+      </w:r>
+    </w:p>
+    <w:p>
+      <w:r>
+        <w:t>На первом спринте мы создали доску, состоящую только из 3 столбцов: Нужно сделать, в процессе, сделано, и переносили задачи в зависимости от стадии выполнения.</w:t>
+      </w:r>
+    </w:p>
+    <w:p>
+      <w:r>
+        <w:t>(вниз)</w:t>
+      </w:r>
+    </w:p>
+    <w:p>
+      <w:r>
+        <w:t xml:space="preserve">На втором спринте мы поняли, что есть задачи, которые находятся на этапе </w:t>
+      </w:r>
+      <w:proofErr w:type="spellStart"/>
+      <w:r>
+        <w:t>кодревью</w:t>
+      </w:r>
+      <w:proofErr w:type="spellEnd"/>
+      <w:r>
+        <w:t xml:space="preserve"> и могут быть отредактированы или приняты. Для них мы создали отдельный столбец. Так нам стало удобно отслеживать</w:t>
+      </w:r>
+      <w:r>
+        <w:t xml:space="preserve">, какие задачи наших коллег требуют нашего внимания. </w:t>
+      </w:r>
+    </w:p>
+    <w:p>
+      <w:r>
+        <w:t>(вниз)</w:t>
+      </w:r>
+    </w:p>
+    <w:p>
+      <w:r>
+        <w:t xml:space="preserve">На третьем спринте мы еще сильнее усовершенствовали нашу доску, и она приобрела свой идеальный вид. На втором спринте, задачи часто задерживались в третьей колонке, на этапе код </w:t>
+      </w:r>
+      <w:proofErr w:type="spellStart"/>
+      <w:r>
+        <w:t>ревью</w:t>
+      </w:r>
+      <w:proofErr w:type="spellEnd"/>
+      <w:r>
+        <w:t xml:space="preserve">, особенно в случае, если нужно было что-то исправить. А остальным участником команды было непонятно: задачу уже просмотрели, или на нее нужно обратить внимание. </w:t>
+      </w:r>
+    </w:p>
+    <w:p>
+      <w:r>
+        <w:lastRenderedPageBreak/>
+        <w:t>(вниз)</w:t>
+      </w:r>
+      <w:r>
+        <w:br/>
+        <w:t xml:space="preserve">Тогда мы создали еще один столбец для тех задач, которые после </w:t>
+      </w:r>
+      <w:proofErr w:type="spellStart"/>
+      <w:r>
+        <w:t>кодревью</w:t>
+      </w:r>
+      <w:proofErr w:type="spellEnd"/>
+      <w:r>
+        <w:t xml:space="preserve"> были отправлены на доработку и все стало на много понятнее.</w:t>
+      </w:r>
+    </w:p>
+    <w:p>
+      <w:r>
+        <w:t>(вниз)</w:t>
+      </w:r>
+      <w:r>
+        <w:br/>
+        <w:t xml:space="preserve">Кроме того, мы решили добавить </w:t>
+      </w:r>
+      <w:proofErr w:type="spellStart"/>
+      <w:r>
+        <w:t>чекбоксы</w:t>
+      </w:r>
+      <w:proofErr w:type="spellEnd"/>
+      <w:r>
+        <w:t xml:space="preserve"> с более подробным описанием каждого требования к каждой задаче. Так как одна задача зачастую включает в себя несколько подзадач. В предыдущих спринтах мы часто могли упустить какое-то </w:t>
+      </w:r>
+      <w:proofErr w:type="spellStart"/>
+      <w:r>
+        <w:t>подтребование</w:t>
+      </w:r>
+      <w:proofErr w:type="spellEnd"/>
+      <w:r>
+        <w:t xml:space="preserve"> в процессе разработки. </w:t>
+      </w:r>
+      <w:r>
+        <w:t xml:space="preserve">Теперь мы начали замечать подобные упущения еще на этапе </w:t>
+      </w:r>
+      <w:proofErr w:type="spellStart"/>
+      <w:r>
+        <w:t>кодревью</w:t>
+      </w:r>
+      <w:proofErr w:type="spellEnd"/>
+      <w:r>
+        <w:t>.</w:t>
+      </w:r>
+    </w:p>
+    <w:p>
+      <w:r>
+        <w:t>(вниз)</w:t>
+      </w:r>
+    </w:p>
+    <w:p>
+      <w:r>
+        <w:t>Таким образом мы четко определили этапы выполнения каждой задачи - от начала до завершения.</w:t>
+      </w:r>
+      <w:r>
+        <w:t xml:space="preserve"> А к</w:t>
+      </w:r>
+      <w:r>
+        <w:t>аждый член команды мог видеть текущий статус каждой задачи, что способствовало прозрачности и избеганию дублирования усилий.</w:t>
+      </w:r>
+    </w:p>
+    <w:p>
+      <w:r>
+        <w:rPr>
+          <w:b/>
+        </w:rPr>
+        <w:t xml:space="preserve"> </w:t>
+      </w:r>
+      <w:r>
+        <w:rPr>
+          <w:b/>
+        </w:rPr>
+        <w:t>(вправо)</w:t>
+      </w:r>
+      <w:r>
+        <w:rPr>
+          <w:b/>
+        </w:rPr>
+        <w:br/>
+      </w:r>
+      <w:r>
+        <w:t>Следующим ключевым фактором успеха было эффективное общение внутри команды.</w:t>
+      </w:r>
+    </w:p>
+    <w:p>
+      <w:r>
+        <w:t>Переписки между нами были непрерывными, в них мы обсуждали вообще любые вопросы. Так как те</w:t>
+      </w:r>
+      <w:r>
+        <w:t xml:space="preserve">м для разговоров было </w:t>
+      </w:r>
+      <w:proofErr w:type="gramStart"/>
+      <w:r>
+        <w:t>множество</w:t>
+      </w:r>
+      <w:proofErr w:type="gramEnd"/>
+      <w:r>
+        <w:t xml:space="preserve"> и чтобы не потерять важную информацию в потоке мы делили наш канал в </w:t>
+      </w:r>
+      <w:proofErr w:type="spellStart"/>
+      <w:r>
+        <w:t>дискорде</w:t>
+      </w:r>
+      <w:proofErr w:type="spellEnd"/>
+      <w:r>
+        <w:t xml:space="preserve"> по темам. </w:t>
+      </w:r>
+    </w:p>
+    <w:p>
+      <w:r>
+        <w:t>Кроме того, регулярные</w:t>
+      </w:r>
+      <w:r>
+        <w:t xml:space="preserve"> встречи команды были запланированы и проводились с </w:t>
+      </w:r>
+      <w:r>
+        <w:t>учетом различных часовых поясов</w:t>
+      </w:r>
+      <w:r>
+        <w:t xml:space="preserve">. </w:t>
+      </w:r>
+      <w:r>
+        <w:t xml:space="preserve">Так как мы все живем в разных часовых поясах. </w:t>
+      </w:r>
+      <w:r>
+        <w:t>Это гарантировало, что каждый член команды мог участвовать в обсуждениях.</w:t>
+      </w:r>
+      <w:r>
+        <w:t xml:space="preserve"> </w:t>
+      </w:r>
+      <w:r>
+        <w:t xml:space="preserve">Обычно мы созванивались в </w:t>
+      </w:r>
+      <w:proofErr w:type="spellStart"/>
+      <w:r>
+        <w:t>дискорде</w:t>
+      </w:r>
+      <w:proofErr w:type="spellEnd"/>
+      <w:r>
+        <w:t xml:space="preserve">, иногда использовали </w:t>
+      </w:r>
+      <w:proofErr w:type="spellStart"/>
+      <w:r>
+        <w:t>гугл-мит</w:t>
+      </w:r>
+      <w:proofErr w:type="spellEnd"/>
+      <w:r>
+        <w:t>.</w:t>
+      </w:r>
+    </w:p>
+    <w:p>
+      <w:r>
+        <w:t xml:space="preserve">Мы </w:t>
+      </w:r>
+      <w:r>
+        <w:t>проводили плановый митинг в начале спринта для распределения задач. В середине спринта</w:t>
+      </w:r>
+      <w:r>
+        <w:t xml:space="preserve"> для</w:t>
+      </w:r>
+      <w:r>
+        <w:t xml:space="preserve"> предварительной сборки и понимания, на каком этапе находится наш проект. И в конце спринта для поиска еще незаконченной функциональности и подготовки окончательного продукта.</w:t>
+      </w:r>
+    </w:p>
+    <w:p>
+      <w:r>
+        <w:t>(вниз)</w:t>
+      </w:r>
+    </w:p>
+    <w:p>
+      <w:r>
+        <w:t>Кроме того, в случае возникновения каких-либо вопросов или трудностей мы также обращались к кому</w:t>
+      </w:r>
+      <w:r>
+        <w:t>-то из команды. К примеру, вот один забавный случай успешного общения: (дальше в зависимости от того, кто будет говорить):</w:t>
+      </w:r>
+      <w:r>
+        <w:br/>
+        <w:t xml:space="preserve">Однажды после в конце дня активной разработки у меня появилась ошибка, и я никак не могла понять, что я делаю не так. Я уже перепробовала </w:t>
+      </w:r>
+      <w:proofErr w:type="gramStart"/>
+      <w:r>
+        <w:t>по разному</w:t>
+      </w:r>
+      <w:proofErr w:type="gramEnd"/>
+      <w:r>
+        <w:t xml:space="preserve"> менять свой код, ничего не помогало. Я позвонила Ире, с просьбой посмотреть мой код. Спустя нескольких минут поисков Ира прислала это:</w:t>
+      </w:r>
+      <w:r>
+        <w:br/>
+        <w:t>(вниз)</w:t>
+      </w:r>
+      <w:r>
+        <w:br/>
+        <w:t xml:space="preserve">Нашли отличие? Вот как иногда важно обратиться за помощью и </w:t>
+      </w:r>
+      <w:r>
+        <w:t>получить свежий взгляд на вещи.</w:t>
+      </w:r>
+    </w:p>
+    <w:p>
+      <w:pPr>
+        <w:rPr>
+          <w:b/>
+        </w:rPr>
+      </w:pPr>
+      <w:r>
+        <w:rPr>
+          <w:b/>
+        </w:rPr>
+        <w:t>(вправо)</w:t>
+      </w:r>
+    </w:p>
+    <w:p>
+      <w:r>
+        <w:t>Что касается назначения</w:t>
+      </w:r>
+      <w:r>
+        <w:t xml:space="preserve"> и мониторинг</w:t>
+      </w:r>
+      <w:r>
+        <w:t>а</w:t>
+      </w:r>
+      <w:r>
+        <w:t xml:space="preserve"> задач</w:t>
+      </w:r>
+      <w:r>
+        <w:t xml:space="preserve"> – с этим у нас никогда не возникало конфликтов, хотя у нас в команде и не было особого человека, который бы поровну делил задачи между нами. В распределении задач мы старались учитывать </w:t>
+      </w:r>
+      <w:r>
+        <w:t>индивидуальные сильные стороны каждого члена команды</w:t>
+      </w:r>
+      <w:r>
+        <w:t xml:space="preserve">. То есть, если кто-то уже сталкивался с подобной задачей, то он возьмет ее в разработку. </w:t>
+      </w:r>
+      <w:r>
+        <w:t>Кроме того, мы всегда старались учитывать жизненные обстоятельства каждого из участников. И в случае такой необходимости брать на себя больше задач, чтобы разгрузить кого-то из коллег.</w:t>
+      </w:r>
+    </w:p>
+    <w:p>
+      <w:r>
+        <w:lastRenderedPageBreak/>
+        <w:t xml:space="preserve">Итак, сплоченность и эффективность координации и коммуникации были ключевыми факторами, которые поддерживали нас на пути </w:t>
+      </w:r>
+      <w:r>
+        <w:t>к успешному завершению проекта.</w:t>
       </w:r>
       <w:bookmarkStart w:id="0" w:name="_GoBack"/>
       <w:bookmarkEnd w:id="0"/>
-      <w:r>
-        <w:t>мы добавили корзину для товаров, усовершенствовали страницу каталога с интерактивными карточками продуктов и оптимизировали производительность, чтобы обеспечить быструю загрузку большого количества товаров.</w:t>
-      </w:r>
-    </w:p>
-    <w:p>
-      <w:r>
-        <w:t xml:space="preserve">Среди дополнительных </w:t>
-      </w:r>
-      <w:proofErr w:type="spellStart"/>
-      <w:r>
-        <w:t>функциональностей</w:t>
-      </w:r>
-      <w:proofErr w:type="spellEnd"/>
-      <w:r>
-        <w:t>, которые мы реализовали,</w:t>
-      </w:r>
-      <w:r>
-        <w:t xml:space="preserve"> можем отметить</w:t>
-      </w:r>
-      <w:r>
-        <w:t>:</w:t>
-      </w:r>
-    </w:p>
-    <w:p>
-      <w:r>
-        <w:t>На главной странице мы реализовали навигацию по брендам, так у пользователей появилась возможность прямо на главной странице выбрать свой любимый бренд и перейти к товарам именного этого бренда.</w:t>
-      </w:r>
     </w:p>
     <w:p>
       <w:r>
@@ -1592,4 +2158,16 @@
     </a:ext>
   </a:extLst>
 </a:theme>
+</file>
+
+<file path=customXml/item1.xml><?xml version="1.0" encoding="utf-8"?>
+<b:Sources xmlns:b="http://schemas.openxmlformats.org/officeDocument/2006/bibliography" xmlns="http://schemas.openxmlformats.org/officeDocument/2006/bibliography" SelectedStyle="\APASixthEditionOfficeOnline.xsl" StyleName="APA" Version="6"/>
+</file>
+
+<file path=customXml/itemProps1.xml><?xml version="1.0" encoding="utf-8"?>
+<ds:datastoreItem xmlns:ds="http://schemas.openxmlformats.org/officeDocument/2006/customXml" ds:itemID="{EB467EE3-4F7D-48F2-B430-CA688F3FADAB}">
+  <ds:schemaRefs>
+    <ds:schemaRef ds:uri="http://schemas.openxmlformats.org/officeDocument/2006/bibliography"/>
+  </ds:schemaRefs>
+</ds:datastoreItem>
 </file>
</xml_diff>